<commit_message>
data cleaning - updating tech notebook
</commit_message>
<xml_diff>
--- a/capstone_proposal_template.docx
+++ b/capstone_proposal_template.docx
@@ -82,7 +82,19 @@
         <w:rPr>
           <w:bCs/>
         </w:rPr>
-        <w:t xml:space="preserve">NHL owners need to evaluate player statistics when signing or re-signing new players. Through machine learning we can develop a system to predict player contract prices allowing team owners more insight through </w:t>
+        <w:t xml:space="preserve">NHL owners need to evaluate player statistics when signing or re-signing </w:t>
+      </w:r>
+      <w:r>
+        <w:rPr>
+          <w:bCs/>
+        </w:rPr>
+        <w:t xml:space="preserve">existing </w:t>
+      </w:r>
+      <w:r>
+        <w:rPr>
+          <w:bCs/>
+        </w:rPr>
+        <w:t xml:space="preserve">players. Through machine learning we can develop a system to predict player contract prices allowing team owners more insight through </w:t>
       </w:r>
       <w:r>
         <w:rPr>
@@ -118,7 +130,19 @@
         <w:rPr>
           <w:bCs/>
         </w:rPr>
-        <w:t xml:space="preserve"> have contract negotiation powers. This model will impact a team by giving them the capable resources </w:t>
+        <w:t xml:space="preserve"> ha</w:t>
+      </w:r>
+      <w:r>
+        <w:rPr>
+          <w:bCs/>
+        </w:rPr>
+        <w:t>s</w:t>
+      </w:r>
+      <w:r>
+        <w:rPr>
+          <w:bCs/>
+        </w:rPr>
+        <w:t xml:space="preserve"> contract negotiation powers. This model will impact a team by giving them the capable resources </w:t>
       </w:r>
       <w:r>
         <w:rPr>
@@ -339,7 +363,7 @@
           <w:szCs w:val="21"/>
           <w:highlight w:val="white"/>
         </w:rPr>
-        <w:t xml:space="preserve">Since this will be a regression problem the project will be using Linear Regression, Random Forest, SVM, and </w:t>
+        <w:t xml:space="preserve">Since this will be a regression problem the project will be using Linear Regression, Random Forest, SVM, </w:t>
       </w:r>
       <w:proofErr w:type="spellStart"/>
       <w:r>
@@ -359,6 +383,15 @@
           <w:szCs w:val="21"/>
           <w:highlight w:val="white"/>
         </w:rPr>
+        <w:t>, and Neural Networks</w:t>
+      </w:r>
+      <w:r>
+        <w:rPr>
+          <w:bCs/>
+          <w:sz w:val="21"/>
+          <w:szCs w:val="21"/>
+          <w:highlight w:val="white"/>
+        </w:rPr>
         <w:t xml:space="preserve">. Our target variable will be the players salary. To start, we will use a Linear Regression model as our baseline and move forward using pipelines to find our best model. </w:t>
       </w:r>
     </w:p>
@@ -511,7 +544,6 @@
           <w:szCs w:val="21"/>
           <w:highlight w:val="white"/>
         </w:rPr>
-        <w:lastRenderedPageBreak/>
         <w:t>Tools/Methodologies</w:t>
       </w:r>
     </w:p>
@@ -692,6 +724,995 @@
         </w:rPr>
         <w:t xml:space="preserve">. </w:t>
       </w:r>
+    </w:p>
+    <w:p>
+      <w:pPr>
+        <w:rPr>
+          <w:bCs/>
+          <w:sz w:val="21"/>
+          <w:szCs w:val="21"/>
+          <w:highlight w:val="white"/>
+        </w:rPr>
+      </w:pPr>
+    </w:p>
+    <w:p>
+      <w:pPr>
+        <w:rPr>
+          <w:bCs/>
+          <w:sz w:val="21"/>
+          <w:szCs w:val="21"/>
+          <w:highlight w:val="white"/>
+        </w:rPr>
+      </w:pPr>
+    </w:p>
+    <w:p>
+      <w:pPr>
+        <w:rPr>
+          <w:b/>
+          <w:sz w:val="28"/>
+          <w:szCs w:val="28"/>
+          <w:highlight w:val="white"/>
+        </w:rPr>
+      </w:pPr>
+    </w:p>
+    <w:p>
+      <w:pPr>
+        <w:rPr>
+          <w:b/>
+          <w:sz w:val="28"/>
+          <w:szCs w:val="28"/>
+          <w:highlight w:val="white"/>
+        </w:rPr>
+      </w:pPr>
+    </w:p>
+    <w:p>
+      <w:pPr>
+        <w:rPr>
+          <w:b/>
+          <w:sz w:val="28"/>
+          <w:szCs w:val="28"/>
+          <w:highlight w:val="white"/>
+        </w:rPr>
+      </w:pPr>
+    </w:p>
+    <w:p>
+      <w:pPr>
+        <w:rPr>
+          <w:b/>
+          <w:sz w:val="28"/>
+          <w:szCs w:val="28"/>
+          <w:highlight w:val="white"/>
+        </w:rPr>
+      </w:pPr>
+    </w:p>
+    <w:p>
+      <w:pPr>
+        <w:rPr>
+          <w:b/>
+          <w:sz w:val="28"/>
+          <w:szCs w:val="28"/>
+          <w:highlight w:val="white"/>
+        </w:rPr>
+      </w:pPr>
+    </w:p>
+    <w:p>
+      <w:pPr>
+        <w:rPr>
+          <w:b/>
+          <w:sz w:val="28"/>
+          <w:szCs w:val="28"/>
+          <w:highlight w:val="white"/>
+        </w:rPr>
+      </w:pPr>
+    </w:p>
+    <w:p>
+      <w:pPr>
+        <w:rPr>
+          <w:b/>
+          <w:sz w:val="28"/>
+          <w:szCs w:val="28"/>
+          <w:highlight w:val="white"/>
+        </w:rPr>
+      </w:pPr>
+    </w:p>
+    <w:p>
+      <w:pPr>
+        <w:rPr>
+          <w:b/>
+          <w:sz w:val="28"/>
+          <w:szCs w:val="28"/>
+          <w:highlight w:val="white"/>
+        </w:rPr>
+      </w:pPr>
+    </w:p>
+    <w:p>
+      <w:pPr>
+        <w:rPr>
+          <w:b/>
+          <w:sz w:val="28"/>
+          <w:szCs w:val="28"/>
+          <w:highlight w:val="white"/>
+        </w:rPr>
+      </w:pPr>
+    </w:p>
+    <w:p>
+      <w:pPr>
+        <w:rPr>
+          <w:b/>
+          <w:sz w:val="28"/>
+          <w:szCs w:val="28"/>
+          <w:highlight w:val="white"/>
+        </w:rPr>
+      </w:pPr>
+    </w:p>
+    <w:p>
+      <w:pPr>
+        <w:rPr>
+          <w:b/>
+          <w:sz w:val="28"/>
+          <w:szCs w:val="28"/>
+          <w:highlight w:val="white"/>
+        </w:rPr>
+      </w:pPr>
+    </w:p>
+    <w:p>
+      <w:pPr>
+        <w:rPr>
+          <w:b/>
+          <w:sz w:val="28"/>
+          <w:szCs w:val="28"/>
+          <w:highlight w:val="white"/>
+        </w:rPr>
+      </w:pPr>
+    </w:p>
+    <w:p>
+      <w:pPr>
+        <w:rPr>
+          <w:b/>
+          <w:sz w:val="28"/>
+          <w:szCs w:val="28"/>
+          <w:highlight w:val="white"/>
+        </w:rPr>
+      </w:pPr>
+    </w:p>
+    <w:p>
+      <w:pPr>
+        <w:rPr>
+          <w:b/>
+          <w:sz w:val="28"/>
+          <w:szCs w:val="28"/>
+          <w:highlight w:val="white"/>
+        </w:rPr>
+      </w:pPr>
+    </w:p>
+    <w:p>
+      <w:pPr>
+        <w:rPr>
+          <w:b/>
+          <w:sz w:val="28"/>
+          <w:szCs w:val="28"/>
+          <w:highlight w:val="white"/>
+        </w:rPr>
+      </w:pPr>
+    </w:p>
+    <w:p>
+      <w:pPr>
+        <w:rPr>
+          <w:b/>
+          <w:sz w:val="28"/>
+          <w:szCs w:val="28"/>
+          <w:highlight w:val="white"/>
+        </w:rPr>
+      </w:pPr>
+    </w:p>
+    <w:p>
+      <w:pPr>
+        <w:rPr>
+          <w:b/>
+          <w:sz w:val="28"/>
+          <w:szCs w:val="28"/>
+          <w:highlight w:val="white"/>
+        </w:rPr>
+      </w:pPr>
+    </w:p>
+    <w:p>
+      <w:pPr>
+        <w:rPr>
+          <w:b/>
+          <w:sz w:val="28"/>
+          <w:szCs w:val="28"/>
+          <w:highlight w:val="white"/>
+        </w:rPr>
+      </w:pPr>
+    </w:p>
+    <w:p>
+      <w:pPr>
+        <w:rPr>
+          <w:b/>
+          <w:sz w:val="28"/>
+          <w:szCs w:val="28"/>
+          <w:highlight w:val="white"/>
+        </w:rPr>
+      </w:pPr>
+    </w:p>
+    <w:p>
+      <w:pPr>
+        <w:rPr>
+          <w:b/>
+          <w:sz w:val="28"/>
+          <w:szCs w:val="28"/>
+          <w:highlight w:val="white"/>
+        </w:rPr>
+      </w:pPr>
+    </w:p>
+    <w:p>
+      <w:pPr>
+        <w:rPr>
+          <w:b/>
+          <w:sz w:val="28"/>
+          <w:szCs w:val="28"/>
+          <w:highlight w:val="white"/>
+        </w:rPr>
+      </w:pPr>
+    </w:p>
+    <w:p>
+      <w:pPr>
+        <w:rPr>
+          <w:b/>
+          <w:sz w:val="28"/>
+          <w:szCs w:val="28"/>
+          <w:highlight w:val="white"/>
+        </w:rPr>
+      </w:pPr>
+    </w:p>
+    <w:p>
+      <w:pPr>
+        <w:rPr>
+          <w:b/>
+          <w:sz w:val="28"/>
+          <w:szCs w:val="28"/>
+          <w:highlight w:val="white"/>
+        </w:rPr>
+      </w:pPr>
+    </w:p>
+    <w:p>
+      <w:pPr>
+        <w:rPr>
+          <w:b/>
+          <w:sz w:val="28"/>
+          <w:szCs w:val="28"/>
+          <w:highlight w:val="white"/>
+        </w:rPr>
+      </w:pPr>
+    </w:p>
+    <w:p>
+      <w:pPr>
+        <w:rPr>
+          <w:b/>
+          <w:sz w:val="28"/>
+          <w:szCs w:val="28"/>
+          <w:highlight w:val="white"/>
+        </w:rPr>
+      </w:pPr>
+    </w:p>
+    <w:p>
+      <w:pPr>
+        <w:rPr>
+          <w:b/>
+          <w:sz w:val="28"/>
+          <w:szCs w:val="28"/>
+          <w:highlight w:val="white"/>
+        </w:rPr>
+      </w:pPr>
+      <w:r>
+        <w:rPr>
+          <w:b/>
+          <w:sz w:val="28"/>
+          <w:szCs w:val="28"/>
+          <w:highlight w:val="white"/>
+        </w:rPr>
+        <w:lastRenderedPageBreak/>
+        <w:t>Business Problem:</w:t>
+      </w:r>
+    </w:p>
+    <w:p>
+      <w:pPr>
+        <w:rPr>
+          <w:bCs/>
+          <w:sz w:val="28"/>
+          <w:szCs w:val="28"/>
+          <w:highlight w:val="white"/>
+        </w:rPr>
+      </w:pPr>
+    </w:p>
+    <w:p>
+      <w:pPr>
+        <w:rPr>
+          <w:bCs/>
+          <w:sz w:val="28"/>
+          <w:szCs w:val="28"/>
+          <w:highlight w:val="white"/>
+        </w:rPr>
+      </w:pPr>
+      <w:r>
+        <w:rPr>
+          <w:bCs/>
+          <w:sz w:val="28"/>
+          <w:szCs w:val="28"/>
+          <w:highlight w:val="white"/>
+        </w:rPr>
+        <w:t>NHL Teams need leverage when negotiating contract prices. Through the use of machine learning we can review all salaries within the NHL to predict a player’s salary</w:t>
+      </w:r>
+      <w:r>
+        <w:rPr>
+          <w:bCs/>
+          <w:sz w:val="28"/>
+          <w:szCs w:val="28"/>
+          <w:highlight w:val="white"/>
+        </w:rPr>
+        <w:t xml:space="preserve"> and project</w:t>
+      </w:r>
+      <w:r>
+        <w:rPr>
+          <w:bCs/>
+          <w:sz w:val="28"/>
+          <w:szCs w:val="28"/>
+          <w:highlight w:val="white"/>
+        </w:rPr>
+        <w:t>ed</w:t>
+      </w:r>
+      <w:r>
+        <w:rPr>
+          <w:bCs/>
+          <w:sz w:val="28"/>
+          <w:szCs w:val="28"/>
+          <w:highlight w:val="white"/>
+        </w:rPr>
+        <w:t xml:space="preserve"> salaries for a better cap space understanding. </w:t>
+      </w:r>
+      <w:r>
+        <w:rPr>
+          <w:bCs/>
+          <w:sz w:val="28"/>
+          <w:szCs w:val="28"/>
+          <w:highlight w:val="white"/>
+        </w:rPr>
+        <w:t xml:space="preserve">Also, a team needs an understanding of how this player will affect their overall performance. </w:t>
+      </w:r>
+      <w:proofErr w:type="gramStart"/>
+      <w:r>
+        <w:rPr>
+          <w:bCs/>
+          <w:sz w:val="28"/>
+          <w:szCs w:val="28"/>
+          <w:highlight w:val="white"/>
+        </w:rPr>
+        <w:t>I.E.</w:t>
+      </w:r>
+      <w:proofErr w:type="gramEnd"/>
+      <w:r>
+        <w:rPr>
+          <w:bCs/>
+          <w:sz w:val="28"/>
+          <w:szCs w:val="28"/>
+          <w:highlight w:val="white"/>
+        </w:rPr>
+        <w:t xml:space="preserve"> where do they score the most on the ice? Will this compliment their line mates? Through visual analysis we can build a team roster that has strong offensive capabilities.  </w:t>
+      </w:r>
+    </w:p>
+    <w:p>
+      <w:pPr>
+        <w:rPr>
+          <w:bCs/>
+          <w:sz w:val="28"/>
+          <w:szCs w:val="28"/>
+          <w:highlight w:val="white"/>
+        </w:rPr>
+      </w:pPr>
+    </w:p>
+    <w:p>
+      <w:pPr>
+        <w:rPr>
+          <w:b/>
+          <w:sz w:val="28"/>
+          <w:szCs w:val="28"/>
+          <w:highlight w:val="white"/>
+        </w:rPr>
+      </w:pPr>
+      <w:r>
+        <w:rPr>
+          <w:b/>
+          <w:sz w:val="28"/>
+          <w:szCs w:val="28"/>
+          <w:highlight w:val="white"/>
+        </w:rPr>
+        <w:t>Business Insights</w:t>
+      </w:r>
+      <w:r>
+        <w:rPr>
+          <w:b/>
+          <w:sz w:val="28"/>
+          <w:szCs w:val="28"/>
+          <w:highlight w:val="white"/>
+        </w:rPr>
+        <w:t>:</w:t>
+      </w:r>
+    </w:p>
+    <w:p>
+      <w:pPr>
+        <w:rPr>
+          <w:b/>
+          <w:sz w:val="28"/>
+          <w:szCs w:val="28"/>
+          <w:highlight w:val="white"/>
+        </w:rPr>
+      </w:pPr>
+    </w:p>
+    <w:p>
+      <w:pPr>
+        <w:rPr>
+          <w:bCs/>
+          <w:sz w:val="28"/>
+          <w:szCs w:val="28"/>
+          <w:highlight w:val="white"/>
+        </w:rPr>
+      </w:pPr>
+      <w:r>
+        <w:rPr>
+          <w:bCs/>
+          <w:sz w:val="28"/>
+          <w:szCs w:val="28"/>
+          <w:highlight w:val="white"/>
+        </w:rPr>
+        <w:t>When do</w:t>
+      </w:r>
+      <w:r>
+        <w:rPr>
+          <w:bCs/>
+          <w:sz w:val="28"/>
+          <w:szCs w:val="28"/>
+          <w:highlight w:val="white"/>
+        </w:rPr>
+        <w:t>es a player’s value</w:t>
+      </w:r>
+      <w:r>
+        <w:rPr>
+          <w:bCs/>
+          <w:sz w:val="28"/>
+          <w:szCs w:val="28"/>
+          <w:highlight w:val="white"/>
+        </w:rPr>
+        <w:t xml:space="preserve"> drop due to age? </w:t>
+      </w:r>
+    </w:p>
+    <w:p>
+      <w:pPr>
+        <w:rPr>
+          <w:bCs/>
+          <w:sz w:val="28"/>
+          <w:szCs w:val="28"/>
+          <w:highlight w:val="white"/>
+        </w:rPr>
+      </w:pPr>
+    </w:p>
+    <w:p>
+      <w:pPr>
+        <w:rPr>
+          <w:bCs/>
+          <w:sz w:val="28"/>
+          <w:szCs w:val="28"/>
+          <w:highlight w:val="white"/>
+        </w:rPr>
+      </w:pPr>
+      <w:r>
+        <w:rPr>
+          <w:bCs/>
+          <w:sz w:val="28"/>
+          <w:szCs w:val="28"/>
+          <w:highlight w:val="white"/>
+        </w:rPr>
+        <w:t>Injuries? Are more players prone to injuries vs others?</w:t>
+      </w:r>
+      <w:r>
+        <w:rPr>
+          <w:bCs/>
+          <w:sz w:val="28"/>
+          <w:szCs w:val="28"/>
+          <w:highlight w:val="white"/>
+        </w:rPr>
+        <w:t xml:space="preserve"> Can we see a trend in value?</w:t>
+      </w:r>
+    </w:p>
+    <w:p>
+      <w:pPr>
+        <w:rPr>
+          <w:bCs/>
+          <w:sz w:val="28"/>
+          <w:szCs w:val="28"/>
+          <w:highlight w:val="white"/>
+        </w:rPr>
+      </w:pPr>
+    </w:p>
+    <w:p>
+      <w:pPr>
+        <w:rPr>
+          <w:bCs/>
+          <w:sz w:val="28"/>
+          <w:szCs w:val="28"/>
+          <w:highlight w:val="white"/>
+        </w:rPr>
+      </w:pPr>
+      <w:r>
+        <w:rPr>
+          <w:bCs/>
+          <w:sz w:val="28"/>
+          <w:szCs w:val="28"/>
+          <w:highlight w:val="white"/>
+        </w:rPr>
+        <w:t>Do free agents get higher contracts vs resigning with their existing team?</w:t>
+      </w:r>
+    </w:p>
+    <w:p>
+      <w:pPr>
+        <w:rPr>
+          <w:bCs/>
+          <w:sz w:val="28"/>
+          <w:szCs w:val="28"/>
+          <w:highlight w:val="white"/>
+        </w:rPr>
+      </w:pPr>
+    </w:p>
+    <w:p>
+      <w:pPr>
+        <w:rPr>
+          <w:bCs/>
+          <w:sz w:val="28"/>
+          <w:szCs w:val="28"/>
+          <w:highlight w:val="white"/>
+        </w:rPr>
+      </w:pPr>
+      <w:r>
+        <w:rPr>
+          <w:bCs/>
+          <w:sz w:val="28"/>
+          <w:szCs w:val="28"/>
+          <w:highlight w:val="white"/>
+        </w:rPr>
+        <w:t xml:space="preserve">What makes a player valuable? </w:t>
+      </w:r>
+    </w:p>
+    <w:p>
+      <w:pPr>
+        <w:rPr>
+          <w:b/>
+          <w:sz w:val="28"/>
+          <w:szCs w:val="28"/>
+          <w:highlight w:val="white"/>
+        </w:rPr>
+      </w:pPr>
+    </w:p>
+    <w:p>
+      <w:pPr>
+        <w:rPr>
+          <w:b/>
+          <w:sz w:val="28"/>
+          <w:szCs w:val="28"/>
+          <w:highlight w:val="white"/>
+        </w:rPr>
+      </w:pPr>
+      <w:r>
+        <w:rPr>
+          <w:b/>
+          <w:sz w:val="28"/>
+          <w:szCs w:val="28"/>
+          <w:highlight w:val="white"/>
+        </w:rPr>
+        <w:t>Stakeholders:</w:t>
+      </w:r>
+    </w:p>
+    <w:p>
+      <w:pPr>
+        <w:rPr>
+          <w:bCs/>
+          <w:sz w:val="28"/>
+          <w:szCs w:val="28"/>
+          <w:highlight w:val="white"/>
+        </w:rPr>
+      </w:pPr>
+      <w:r>
+        <w:rPr>
+          <w:bCs/>
+          <w:sz w:val="28"/>
+          <w:szCs w:val="28"/>
+          <w:highlight w:val="white"/>
+        </w:rPr>
+        <w:t>Players</w:t>
+      </w:r>
+    </w:p>
+    <w:p>
+      <w:pPr>
+        <w:rPr>
+          <w:bCs/>
+          <w:sz w:val="28"/>
+          <w:szCs w:val="28"/>
+          <w:highlight w:val="white"/>
+        </w:rPr>
+      </w:pPr>
+      <w:r>
+        <w:rPr>
+          <w:bCs/>
+          <w:sz w:val="28"/>
+          <w:szCs w:val="28"/>
+          <w:highlight w:val="white"/>
+        </w:rPr>
+        <w:t>Player’s managers</w:t>
+      </w:r>
+    </w:p>
+    <w:p>
+      <w:pPr>
+        <w:rPr>
+          <w:bCs/>
+          <w:sz w:val="28"/>
+          <w:szCs w:val="28"/>
+          <w:highlight w:val="white"/>
+        </w:rPr>
+      </w:pPr>
+      <w:r>
+        <w:rPr>
+          <w:bCs/>
+          <w:sz w:val="28"/>
+          <w:szCs w:val="28"/>
+          <w:highlight w:val="white"/>
+        </w:rPr>
+        <w:t>coaches</w:t>
+      </w:r>
+    </w:p>
+    <w:p>
+      <w:pPr>
+        <w:rPr>
+          <w:bCs/>
+          <w:sz w:val="28"/>
+          <w:szCs w:val="28"/>
+          <w:highlight w:val="white"/>
+        </w:rPr>
+      </w:pPr>
+      <w:proofErr w:type="spellStart"/>
+      <w:r>
+        <w:rPr>
+          <w:bCs/>
+          <w:sz w:val="28"/>
+          <w:szCs w:val="28"/>
+          <w:highlight w:val="white"/>
+        </w:rPr>
+        <w:t>Nhl</w:t>
+      </w:r>
+      <w:proofErr w:type="spellEnd"/>
+      <w:r>
+        <w:rPr>
+          <w:bCs/>
+          <w:sz w:val="28"/>
+          <w:szCs w:val="28"/>
+          <w:highlight w:val="white"/>
+        </w:rPr>
+        <w:t xml:space="preserve"> team management</w:t>
+      </w:r>
+    </w:p>
+    <w:p>
+      <w:pPr>
+        <w:rPr>
+          <w:bCs/>
+          <w:sz w:val="28"/>
+          <w:szCs w:val="28"/>
+          <w:highlight w:val="white"/>
+        </w:rPr>
+      </w:pPr>
+      <w:r>
+        <w:rPr>
+          <w:bCs/>
+          <w:sz w:val="28"/>
+          <w:szCs w:val="28"/>
+          <w:highlight w:val="white"/>
+        </w:rPr>
+        <w:t>Owners</w:t>
+      </w:r>
+    </w:p>
+    <w:p>
+      <w:pPr>
+        <w:rPr>
+          <w:bCs/>
+          <w:sz w:val="28"/>
+          <w:szCs w:val="28"/>
+          <w:highlight w:val="white"/>
+        </w:rPr>
+      </w:pPr>
+    </w:p>
+    <w:p>
+      <w:pPr>
+        <w:rPr>
+          <w:b/>
+          <w:sz w:val="28"/>
+          <w:szCs w:val="28"/>
+          <w:highlight w:val="white"/>
+        </w:rPr>
+      </w:pPr>
+      <w:r>
+        <w:rPr>
+          <w:b/>
+          <w:sz w:val="28"/>
+          <w:szCs w:val="28"/>
+          <w:highlight w:val="white"/>
+        </w:rPr>
+        <w:t>Modelling Techniques:</w:t>
+      </w:r>
+    </w:p>
+    <w:p>
+      <w:pPr>
+        <w:rPr>
+          <w:b/>
+          <w:sz w:val="28"/>
+          <w:szCs w:val="28"/>
+          <w:highlight w:val="white"/>
+        </w:rPr>
+      </w:pPr>
+    </w:p>
+    <w:p>
+      <w:pPr>
+        <w:rPr>
+          <w:bCs/>
+          <w:sz w:val="28"/>
+          <w:szCs w:val="28"/>
+          <w:highlight w:val="white"/>
+        </w:rPr>
+      </w:pPr>
+      <w:r>
+        <w:rPr>
+          <w:bCs/>
+          <w:sz w:val="28"/>
+          <w:szCs w:val="28"/>
+          <w:highlight w:val="white"/>
+        </w:rPr>
+        <w:t xml:space="preserve">Baseline: </w:t>
+      </w:r>
+      <w:r>
+        <w:rPr>
+          <w:bCs/>
+          <w:sz w:val="28"/>
+          <w:szCs w:val="28"/>
+          <w:highlight w:val="white"/>
+        </w:rPr>
+        <w:t>Linear Regression</w:t>
+      </w:r>
+    </w:p>
+    <w:p>
+      <w:pPr>
+        <w:rPr>
+          <w:bCs/>
+          <w:sz w:val="28"/>
+          <w:szCs w:val="28"/>
+          <w:highlight w:val="white"/>
+        </w:rPr>
+      </w:pPr>
+      <w:r>
+        <w:rPr>
+          <w:bCs/>
+          <w:sz w:val="28"/>
+          <w:szCs w:val="28"/>
+          <w:highlight w:val="white"/>
+        </w:rPr>
+        <w:t>Ridge/Lasso Regression</w:t>
+      </w:r>
+    </w:p>
+    <w:p>
+      <w:pPr>
+        <w:rPr>
+          <w:bCs/>
+          <w:sz w:val="28"/>
+          <w:szCs w:val="28"/>
+          <w:highlight w:val="white"/>
+        </w:rPr>
+      </w:pPr>
+      <w:r>
+        <w:rPr>
+          <w:bCs/>
+          <w:sz w:val="28"/>
+          <w:szCs w:val="28"/>
+          <w:highlight w:val="white"/>
+        </w:rPr>
+        <w:t>Decision Tree</w:t>
+      </w:r>
+      <w:r>
+        <w:rPr>
+          <w:bCs/>
+          <w:sz w:val="28"/>
+          <w:szCs w:val="28"/>
+          <w:highlight w:val="white"/>
+        </w:rPr>
+        <w:t xml:space="preserve"> Regressor</w:t>
+      </w:r>
+    </w:p>
+    <w:p>
+      <w:pPr>
+        <w:rPr>
+          <w:bCs/>
+          <w:sz w:val="28"/>
+          <w:szCs w:val="28"/>
+          <w:highlight w:val="white"/>
+        </w:rPr>
+      </w:pPr>
+      <w:r>
+        <w:rPr>
+          <w:bCs/>
+          <w:sz w:val="28"/>
+          <w:szCs w:val="28"/>
+          <w:highlight w:val="white"/>
+        </w:rPr>
+        <w:t>SVM</w:t>
+      </w:r>
+    </w:p>
+    <w:p>
+      <w:pPr>
+        <w:rPr>
+          <w:bCs/>
+          <w:sz w:val="28"/>
+          <w:szCs w:val="28"/>
+          <w:highlight w:val="white"/>
+        </w:rPr>
+      </w:pPr>
+      <w:r>
+        <w:rPr>
+          <w:bCs/>
+          <w:sz w:val="28"/>
+          <w:szCs w:val="28"/>
+          <w:highlight w:val="white"/>
+        </w:rPr>
+        <w:t>Neural Network</w:t>
+      </w:r>
+    </w:p>
+    <w:p>
+      <w:pPr>
+        <w:rPr>
+          <w:bCs/>
+          <w:sz w:val="28"/>
+          <w:szCs w:val="28"/>
+          <w:highlight w:val="white"/>
+        </w:rPr>
+      </w:pPr>
+      <w:r>
+        <w:rPr>
+          <w:bCs/>
+          <w:sz w:val="28"/>
+          <w:szCs w:val="28"/>
+          <w:highlight w:val="white"/>
+        </w:rPr>
+        <w:lastRenderedPageBreak/>
+        <w:t>Prophet</w:t>
+      </w:r>
+    </w:p>
+    <w:p>
+      <w:pPr>
+        <w:rPr>
+          <w:b/>
+          <w:sz w:val="28"/>
+          <w:szCs w:val="28"/>
+          <w:highlight w:val="white"/>
+        </w:rPr>
+      </w:pPr>
+    </w:p>
+    <w:p>
+      <w:pPr>
+        <w:rPr>
+          <w:b/>
+          <w:sz w:val="28"/>
+          <w:szCs w:val="28"/>
+          <w:highlight w:val="white"/>
+        </w:rPr>
+      </w:pPr>
+      <w:r>
+        <w:rPr>
+          <w:b/>
+          <w:sz w:val="28"/>
+          <w:szCs w:val="28"/>
+          <w:highlight w:val="white"/>
+        </w:rPr>
+        <w:t>Deployment:</w:t>
+      </w:r>
+    </w:p>
+    <w:p>
+      <w:pPr>
+        <w:rPr>
+          <w:b/>
+          <w:sz w:val="28"/>
+          <w:szCs w:val="28"/>
+          <w:highlight w:val="white"/>
+        </w:rPr>
+      </w:pPr>
+    </w:p>
+    <w:p>
+      <w:pPr>
+        <w:rPr>
+          <w:bCs/>
+          <w:sz w:val="28"/>
+          <w:szCs w:val="28"/>
+          <w:highlight w:val="white"/>
+        </w:rPr>
+      </w:pPr>
+      <w:r>
+        <w:rPr>
+          <w:bCs/>
+          <w:sz w:val="28"/>
+          <w:szCs w:val="28"/>
+          <w:highlight w:val="white"/>
+        </w:rPr>
+        <w:t>The project will be deployed using Tableau. I envision an interactive dashboard that allows end users to filter players based on contract price that fits within their salary cap</w:t>
+      </w:r>
+      <w:r>
+        <w:rPr>
+          <w:bCs/>
+          <w:sz w:val="28"/>
+          <w:szCs w:val="28"/>
+          <w:highlight w:val="white"/>
+        </w:rPr>
+        <w:t xml:space="preserve">, projected salaries within contract duration, and a page detailing the players offensive capabilities. </w:t>
+      </w:r>
+      <w:proofErr w:type="gramStart"/>
+      <w:r>
+        <w:rPr>
+          <w:bCs/>
+          <w:sz w:val="28"/>
+          <w:szCs w:val="28"/>
+          <w:highlight w:val="white"/>
+        </w:rPr>
+        <w:t>I.E.</w:t>
+      </w:r>
+      <w:proofErr w:type="gramEnd"/>
+      <w:r>
+        <w:rPr>
+          <w:bCs/>
+          <w:sz w:val="28"/>
+          <w:szCs w:val="28"/>
+          <w:highlight w:val="white"/>
+        </w:rPr>
+        <w:t xml:space="preserve"> where the best place for them to score on the ice?</w:t>
+      </w:r>
+      <w:r>
+        <w:rPr>
+          <w:bCs/>
+          <w:sz w:val="28"/>
+          <w:szCs w:val="28"/>
+          <w:highlight w:val="white"/>
+        </w:rPr>
+        <w:t xml:space="preserve"> Alternatively, we can look at where goalies get scored on the most.</w:t>
+      </w:r>
+    </w:p>
+    <w:p>
+      <w:pPr>
+        <w:rPr>
+          <w:bCs/>
+          <w:sz w:val="28"/>
+          <w:szCs w:val="28"/>
+          <w:highlight w:val="white"/>
+        </w:rPr>
+      </w:pPr>
+    </w:p>
+    <w:p>
+      <w:pPr>
+        <w:rPr>
+          <w:bCs/>
+          <w:sz w:val="28"/>
+          <w:szCs w:val="28"/>
+          <w:highlight w:val="white"/>
+        </w:rPr>
+      </w:pPr>
+    </w:p>
+    <w:p>
+      <w:pPr>
+        <w:rPr>
+          <w:bCs/>
+          <w:sz w:val="28"/>
+          <w:szCs w:val="28"/>
+          <w:highlight w:val="white"/>
+        </w:rPr>
+      </w:pPr>
     </w:p>
     <w:p/>
     <w:sectPr>

</xml_diff>